<commit_message>
Ajuste no caso de uso 61, ajuste no caso de teste 19
</commit_message>
<xml_diff>
--- a/4.3 Caso de Uso - UC-61 Remover reserva.docx
+++ b/4.3 Caso de Uso - UC-61 Remover reserva.docx
@@ -1548,23 +1548,6 @@
                 <w:color w:val="808080" w:themeColor="background1" w:themeShade="80"/>
               </w:rPr>
             </w:pPr>
-          </w:p>
-          <w:p>
-            <w:pPr>
-              <w:pStyle w:val="Cabealho"/>
-              <w:tabs>
-                <w:tab w:val="clear" w:pos="4252"/>
-                <w:tab w:val="clear" w:pos="8504"/>
-                <w:tab w:val="left" w:pos="395"/>
-              </w:tabs>
-              <w:jc w:val="both"/>
-              <w:rPr>
-                <w:rFonts w:ascii="Arial" w:hAnsi="Arial" w:cs="Arial"/>
-                <w:b/>
-                <w:bCs/>
-                <w:color w:val="808080" w:themeColor="background1" w:themeShade="80"/>
-              </w:rPr>
-            </w:pPr>
             <w:r>
               <w:rPr>
                 <w:rFonts w:ascii="Arial" w:hAnsi="Arial" w:cs="Arial"/>
@@ -1578,7 +1561,7 @@
                 <wp:inline distT="0" distB="0" distL="0" distR="0">
                   <wp:extent cx="5760085" cy="6554470"/>
                   <wp:effectExtent l="0" t="0" r="0" b="0"/>
-                  <wp:docPr id="2" name="Imagem 2"/>
+                  <wp:docPr id="1" name="Imagem 1"/>
                   <wp:cNvGraphicFramePr>
                     <a:graphicFrameLocks xmlns:a="http://schemas.openxmlformats.org/drawingml/2006/main" noChangeAspect="1"/>
                   </wp:cNvGraphicFramePr>
@@ -1586,7 +1569,7 @@
                     <a:graphicData uri="http://schemas.openxmlformats.org/drawingml/2006/picture">
                       <pic:pic xmlns:pic="http://schemas.openxmlformats.org/drawingml/2006/picture">
                         <pic:nvPicPr>
-                          <pic:cNvPr id="0" name="UC-61 Protótipo 2.png"/>
+                          <pic:cNvPr id="0" name="prototipo.png"/>
                           <pic:cNvPicPr/>
                         </pic:nvPicPr>
                         <pic:blipFill>

</xml_diff>